<commit_message>
Report: Evaluation, Abstract Vorschlag
</commit_message>
<xml_diff>
--- a/Sonstiges/Report.docx
+++ b/Sonstiges/Report.docx
@@ -379,6 +379,71 @@
     <w:p>
       <w:pPr>
         <w:rPr>
+          <w:color w:val="FF0000"/>
+          <w:lang w:val="en-US"/>
+        </w:rPr>
+      </w:pPr>
+      <w:bookmarkStart w:id="0" w:name="_GoBack"/>
+      <w:bookmarkEnd w:id="0"/>
+    </w:p>
+    <w:p>
+      <w:pPr>
+        <w:rPr>
+          <w:color w:val="FF0000"/>
+          <w:lang w:val="en-US"/>
+        </w:rPr>
+      </w:pPr>
+      <w:r>
+        <w:rPr>
+          <w:color w:val="FF0000"/>
+          <w:lang w:val="en-US"/>
+        </w:rPr>
+        <w:t xml:space="preserve">Neue Version – </w:t>
+      </w:r>
+      <w:proofErr w:type="spellStart"/>
+      <w:r>
+        <w:rPr>
+          <w:color w:val="FF0000"/>
+          <w:lang w:val="en-US"/>
+        </w:rPr>
+        <w:t>Vorschlag</w:t>
+      </w:r>
+      <w:proofErr w:type="spellEnd"/>
+      <w:r>
+        <w:rPr>
+          <w:color w:val="FF0000"/>
+          <w:lang w:val="en-US"/>
+        </w:rPr>
+        <w:t>:</w:t>
+      </w:r>
+    </w:p>
+    <w:p>
+      <w:pPr>
+        <w:rPr>
+          <w:color w:val="FF0000"/>
+          <w:lang w:val="en-US"/>
+        </w:rPr>
+      </w:pPr>
+    </w:p>
+    <w:p>
+      <w:pPr>
+        <w:pStyle w:val="Text"/>
+      </w:pPr>
+      <w:r>
+        <w:t xml:space="preserve">Is it possible, to map the walking of fingers to the movement of a game character? Leap Walking describes a gesture-based interaction technique for controlling the leg movement of a character. A </w:t>
+      </w:r>
+      <w:proofErr w:type="spellStart"/>
+      <w:r>
+        <w:t>LeapMotion</w:t>
+      </w:r>
+      <w:proofErr w:type="spellEnd"/>
+      <w:r>
+        <w:t xml:space="preserve"> tracks the users hand and maps the index and the middle finger to the in-game legs. We wanted to find out, if the fingers can be mapped properly and if this interaction technique feels natural and intuitive to the user. To test our approach, we developed a simple 3D jump-and-run-game, where the character, depending on the hand posture, runs, jumps, ducks or moves left or right to avoid obstacles. </w:t>
+      </w:r>
+    </w:p>
+    <w:p>
+      <w:pPr>
+        <w:rPr>
           <w:lang w:val="en-US"/>
         </w:rPr>
       </w:pPr>
@@ -448,11 +513,11 @@
       <w:r>
         <w:fldChar w:fldCharType="separate"/>
       </w:r>
-      <w:bookmarkStart w:id="0" w:name="_CTVP00102235e11bdd846f889cfd734f70ff8f9"/>
+      <w:bookmarkStart w:id="1" w:name="_CTVP00102235e11bdd846f889cfd734f70ff8f9"/>
       <w:r>
         <w:t>(Tregillus and Folmer, 2016)</w:t>
       </w:r>
-      <w:bookmarkEnd w:id="0"/>
+      <w:bookmarkEnd w:id="1"/>
       <w:r>
         <w:fldChar w:fldCharType="end"/>
       </w:r>
@@ -465,6 +530,7 @@
         <w:pStyle w:val="Text"/>
       </w:pPr>
       <w:r>
+        <w:lastRenderedPageBreak/>
         <w:t xml:space="preserve">Instead of using the whole body of the person as the interacting part for walking, we decided to use the hand. </w:t>
       </w:r>
       <w:r>
@@ -546,14 +612,14 @@
         </w:rPr>
         <w:fldChar w:fldCharType="separate"/>
       </w:r>
-      <w:bookmarkStart w:id="1" w:name="_CTVP001bd568081b6dd49f3a3b3843270e149a1"/>
+      <w:bookmarkStart w:id="2" w:name="_CTVP001bd568081b6dd49f3a3b3843270e149a1"/>
       <w:r>
         <w:rPr>
           <w:bCs/>
         </w:rPr>
         <w:t>(Lockwood and Singh, 2012)</w:t>
       </w:r>
-      <w:bookmarkEnd w:id="1"/>
+      <w:bookmarkEnd w:id="2"/>
       <w:r>
         <w:rPr>
           <w:bCs/>
@@ -606,14 +672,7 @@
         <w:rPr>
           <w:bCs/>
         </w:rPr>
-        <w:t xml:space="preserve"> hand. This gives us the opportunity to add multiple movements to our application instead of only using the walking movement. Also, </w:t>
-      </w:r>
-      <w:r>
-        <w:rPr>
-          <w:bCs/>
-        </w:rPr>
-        <w:lastRenderedPageBreak/>
-        <w:t>instead of only using the data to generate animations, we use it to control a character in a game to find out how natural this interaction method feels to the user.</w:t>
+        <w:t xml:space="preserve"> hand. This gives us the opportunity to add multiple movements to our application instead of only using the walking movement. Also, instead of only using the data to generate animations, we use it to control a character in a game to find out how natural this interaction method feels to the user.</w:t>
       </w:r>
     </w:p>
     <w:p>
@@ -720,6 +779,7 @@
         <w:rPr>
           <w:noProof/>
         </w:rPr>
+        <w:lastRenderedPageBreak/>
         <w:drawing>
           <wp:inline distT="0" distB="0" distL="0" distR="0" wp14:anchorId="7ACB26BE" wp14:editId="5E9A47F9">
             <wp:extent cx="5139266" cy="4640473"/>
@@ -830,18 +890,18 @@
         <w:rPr>
           <w:lang w:val="en-US"/>
         </w:rPr>
+        <w:t>Setup</w:t>
+      </w:r>
+    </w:p>
+    <w:p>
+      <w:pPr>
+        <w:pStyle w:val="Text"/>
+      </w:pPr>
+      <w:r>
+        <w:rPr>
+          <w:noProof/>
+        </w:rPr>
         <w:lastRenderedPageBreak/>
-        <w:t>Setup</w:t>
-      </w:r>
-    </w:p>
-    <w:p>
-      <w:pPr>
-        <w:pStyle w:val="Text"/>
-      </w:pPr>
-      <w:r>
-        <w:rPr>
-          <w:noProof/>
-        </w:rPr>
         <mc:AlternateContent>
           <mc:Choice Requires="wps">
             <w:drawing>
@@ -1322,8 +1382,6 @@
         </w:rPr>
         <w:t>Curves</w:t>
       </w:r>
-      <w:bookmarkStart w:id="2" w:name="_GoBack"/>
-      <w:bookmarkEnd w:id="2"/>
     </w:p>
     <w:p>
       <w:pPr>
@@ -2497,7 +2555,31 @@
           <w:sz w:val="22"/>
           <w:lang w:val="en-US"/>
         </w:rPr>
-        <w:t xml:space="preserve">At the end the interface shows the user his result with the time that it took him to reach the goal and the amount of hits. We store this data, as well as the number of jumps and ducks. </w:t>
+        <w:t xml:space="preserve">At the end the interface shows the user his result with the time that it took him to reach the goal and the </w:t>
+      </w:r>
+      <w:r>
+        <w:rPr>
+          <w:b w:val="0"/>
+          <w:sz w:val="22"/>
+          <w:lang w:val="en-US"/>
+        </w:rPr>
+        <w:t>number</w:t>
+      </w:r>
+      <w:r>
+        <w:rPr>
+          <w:b w:val="0"/>
+          <w:sz w:val="22"/>
+          <w:lang w:val="en-US"/>
+        </w:rPr>
+        <w:t xml:space="preserve"> of </w:t>
+      </w:r>
+      <w:r>
+        <w:rPr>
+          <w:b w:val="0"/>
+          <w:sz w:val="22"/>
+          <w:lang w:val="en-US"/>
+        </w:rPr>
+        <w:t>collisions.</w:t>
       </w:r>
     </w:p>
     <w:p>
@@ -2528,8 +2610,71 @@
         <w:pStyle w:val="Text"/>
       </w:pPr>
       <w:r>
-        <w:t>Pros:</w:t>
-      </w:r>
+        <w:t>For a user test, we decided t</w:t>
+      </w:r>
+      <w:r>
+        <w:t xml:space="preserve">o have three runs through the game per person. As so, the user gets time to get used to the gestures and the game environment. During these runs we collect following data: the time needed to reach the goal, the number of collisions with obstacles and the amount of each jumping and ducking gestures. We wanted to find out, whether the users used all gestures or tried to avoid some. So, for example, the user could either avoid an obstacle by walking around it or by jumping over/ducking underneath it. For each run, the users have the task to reach the end of the level as fast as possible while colliding with as few obstacles as possible. </w:t>
+      </w:r>
+    </w:p>
+    <w:p>
+      <w:pPr>
+        <w:pStyle w:val="Text"/>
+      </w:pPr>
+      <w:r>
+        <w:t xml:space="preserve">After the users finish all three runs, they </w:t>
+      </w:r>
+      <w:proofErr w:type="gramStart"/>
+      <w:r>
+        <w:t>have to</w:t>
+      </w:r>
+      <w:proofErr w:type="gramEnd"/>
+      <w:r>
+        <w:t xml:space="preserve"> answer a few questions about the gestures and the game. </w:t>
+      </w:r>
+      <w:r>
+        <w:t xml:space="preserve">We wanted to know if the gesture was intuitive and fun use. Another important question was how fatiguing the gestures and the hand positioning was. </w:t>
+      </w:r>
+    </w:p>
+    <w:p>
+      <w:pPr>
+        <w:pStyle w:val="Text"/>
+      </w:pPr>
+      <w:r>
+        <w:t xml:space="preserve">In our small user test with few people we got following results. All participants said that the gestures where intuitive and fun to use. The hand positioning though was fatiguing and tiring for the hand. </w:t>
+      </w:r>
+      <w:r>
+        <w:lastRenderedPageBreak/>
+        <w:t xml:space="preserve">Some participants had problems using the gestures at the right time, e.g. for jumping over an obstacle, due to issues with animations in the game not running smoothly at the time of the test. </w:t>
+      </w:r>
+    </w:p>
+    <w:p>
+      <w:pPr>
+        <w:pStyle w:val="Text"/>
+      </w:pPr>
+      <w:r>
+        <w:t xml:space="preserve">In general, the subjects liked the approach but </w:t>
+      </w:r>
+      <w:r>
+        <w:t>due to the fatiguing issue</w:t>
+      </w:r>
+      <w:r>
+        <w:t xml:space="preserve"> could not think about using these gestures in combination with the hand positioning in a real game, where you play longer than just a few minutes. </w:t>
+      </w:r>
+    </w:p>
+    <w:p>
+      <w:pPr>
+        <w:pStyle w:val="Text"/>
+      </w:pPr>
+    </w:p>
+    <w:p>
+      <w:pPr>
+        <w:pStyle w:val="berschriftschwarz"/>
+      </w:pPr>
+      <w:proofErr w:type="spellStart"/>
+      <w:r>
+        <w:t>Conclusion</w:t>
+      </w:r>
+      <w:proofErr w:type="spellEnd"/>
     </w:p>
     <w:p>
       <w:pPr>
@@ -2540,7 +2685,7 @@
         </w:numPr>
       </w:pPr>
       <w:r>
-        <w:t>Intuitive</w:t>
+        <w:t>More visual feedback for the user -&gt; color while collision with obstacle</w:t>
       </w:r>
     </w:p>
     <w:p>
@@ -2552,78 +2697,6 @@
         </w:numPr>
       </w:pPr>
       <w:r>
-        <w:t>Fun</w:t>
-      </w:r>
-    </w:p>
-    <w:p>
-      <w:pPr>
-        <w:pStyle w:val="Text"/>
-      </w:pPr>
-      <w:r>
-        <w:t>Cons:</w:t>
-      </w:r>
-    </w:p>
-    <w:p>
-      <w:pPr>
-        <w:pStyle w:val="Text"/>
-        <w:numPr>
-          <w:ilvl w:val="0"/>
-          <w:numId w:val="1"/>
-        </w:numPr>
-      </w:pPr>
-      <w:r>
-        <w:t>Tiring for the hand</w:t>
-      </w:r>
-    </w:p>
-    <w:p>
-      <w:pPr>
-        <w:pStyle w:val="Text"/>
-        <w:numPr>
-          <w:ilvl w:val="0"/>
-          <w:numId w:val="1"/>
-        </w:numPr>
-      </w:pPr>
-      <w:r>
-        <w:t>The animation is not running smoothly yet</w:t>
-      </w:r>
-    </w:p>
-    <w:p>
-      <w:pPr>
-        <w:pStyle w:val="Text"/>
-      </w:pPr>
-    </w:p>
-    <w:p>
-      <w:pPr>
-        <w:pStyle w:val="berschriftschwarz"/>
-      </w:pPr>
-      <w:proofErr w:type="spellStart"/>
-      <w:r>
-        <w:t>Conclusion</w:t>
-      </w:r>
-      <w:proofErr w:type="spellEnd"/>
-    </w:p>
-    <w:p>
-      <w:pPr>
-        <w:pStyle w:val="Text"/>
-        <w:numPr>
-          <w:ilvl w:val="0"/>
-          <w:numId w:val="1"/>
-        </w:numPr>
-      </w:pPr>
-      <w:r>
-        <w:t>More visual feedback for the user -&gt; color while collision with obstacle</w:t>
-      </w:r>
-    </w:p>
-    <w:p>
-      <w:pPr>
-        <w:pStyle w:val="Text"/>
-        <w:numPr>
-          <w:ilvl w:val="0"/>
-          <w:numId w:val="1"/>
-        </w:numPr>
-      </w:pPr>
-      <w:r>
-        <w:lastRenderedPageBreak/>
         <w:t>Comparison of the smoothness of different walking-calculation-algorithms</w:t>
       </w:r>
     </w:p>

</xml_diff>

<commit_message>
added new pictures, improved report
</commit_message>
<xml_diff>
--- a/Sonstiges/Report.docx
+++ b/Sonstiges/Report.docx
@@ -36,10 +36,10 @@
                     <pic:cNvPicPr/>
                   </pic:nvPicPr>
                   <pic:blipFill>
-                    <a:blip r:embed="rId5">
+                    <a:blip r:embed="rId6">
                       <a:extLst>
                         <a:ext uri="{96DAC541-7B7A-43D3-8B79-37D633B846F1}">
-                          <asvg:svgBlip xmlns:asvg="http://schemas.microsoft.com/office/drawing/2016/SVG/main" r:embed="rId6"/>
+                          <asvg:svgBlip xmlns:asvg="http://schemas.microsoft.com/office/drawing/2016/SVG/main" r:embed="rId7"/>
                         </a:ext>
                       </a:extLst>
                     </a:blip>
@@ -351,7 +351,13 @@
         <w:pStyle w:val="Text"/>
       </w:pPr>
       <w:r>
-        <w:t xml:space="preserve">Is it possible, to map the walking of fingers to the movement of a game character? Leap Walking describes a gesture-based interaction technique for controlling the leg movement of a character. A </w:t>
+        <w:t>Is it possible</w:t>
+      </w:r>
+      <w:r>
+        <w:t xml:space="preserve"> </w:t>
+      </w:r>
+      <w:r>
+        <w:t xml:space="preserve">to map the walking of fingers to the movement of a game character? Leap Walking describes a gesture-based interaction technique for controlling the leg movement of a character. A </w:t>
       </w:r>
       <w:proofErr w:type="spellStart"/>
       <w:r>
@@ -359,7 +365,16 @@
       </w:r>
       <w:proofErr w:type="spellEnd"/>
       <w:r>
-        <w:t xml:space="preserve"> tracks the users hand and maps the index and the middle finger to the </w:t>
+        <w:t xml:space="preserve"> tracks the user</w:t>
+      </w:r>
+      <w:r>
+        <w:t>’</w:t>
+      </w:r>
+      <w:r>
+        <w:t>s hand and</w:t>
+      </w:r>
+      <w:r>
+        <w:t xml:space="preserve"> maps the index and the middle finger to the </w:t>
       </w:r>
       <w:r>
         <w:t xml:space="preserve">movement of the </w:t>
@@ -377,7 +392,24 @@
         <w:t>gestures</w:t>
       </w:r>
       <w:r>
-        <w:t xml:space="preserve"> can be mapped properly and if this interaction technique feels natural and intuitive to the user. To test our approach, we developed a simple 3D jump-and-run-game, where the character, depending on the hand posture, runs, jumps, ducks or moves left or right to avoid obstacles. </w:t>
+        <w:t xml:space="preserve"> can be mapped properly and if this interaction technique feels natural and intuitive to the user. To test our approach, we developed a simple </w:t>
+      </w:r>
+      <w:r>
+        <w:t xml:space="preserve">3D </w:t>
+      </w:r>
+      <w:proofErr w:type="spellStart"/>
+      <w:r>
+        <w:t>jump’n’run</w:t>
+      </w:r>
+      <w:proofErr w:type="spellEnd"/>
+      <w:r>
+        <w:t>-</w:t>
+      </w:r>
+      <w:r>
+        <w:t>game, where</w:t>
+      </w:r>
+      <w:r>
+        <w:t xml:space="preserve"> the character, depending on the hand posture, runs, jumps, ducks or moves left or right to avoid obstacles. </w:t>
       </w:r>
     </w:p>
     <w:p>
@@ -418,7 +450,13 @@
       </w:r>
       <w:proofErr w:type="spellEnd"/>
       <w:r>
-        <w:t xml:space="preserve"> and if it is intuitive. Especially for the physically disabled people, who cannot use interaction devices like the Kinect properly, our </w:t>
+        <w:t xml:space="preserve"> and if it is intuitive. </w:t>
+      </w:r>
+      <w:r>
+        <w:t>Especially for physically disabl</w:t>
+      </w:r>
+      <w:r>
+        <w:t xml:space="preserve">ed people, who cannot use interaction devices like the Kinect properly, our </w:t>
       </w:r>
       <w:r>
         <w:t>approach</w:t>
@@ -444,7 +482,22 @@
         <w:t xml:space="preserve">”. </w:t>
       </w:r>
       <w:r>
-        <w:t>The authors of this paper thought about a technique, which allows the user to move in a VR-environment by walking in place. As so, motion sickness is reduced and this method is intuitive and immersive to the user</w:t>
+        <w:t xml:space="preserve">The authors of </w:t>
+      </w:r>
+      <w:r>
+        <w:t xml:space="preserve">this paper thought about a technique, which allows the user to move in a VR-environment by walking in place. </w:t>
+      </w:r>
+      <w:r>
+        <w:t>With this method</w:t>
+      </w:r>
+      <w:r>
+        <w:t xml:space="preserve">, motion sickness is reduced and </w:t>
+      </w:r>
+      <w:r>
+        <w:t>it</w:t>
+      </w:r>
+      <w:r>
+        <w:t xml:space="preserve"> is intuitive and immersive to the user</w:t>
       </w:r>
       <w:r>
         <w:t xml:space="preserve"> </w:t>
@@ -606,16 +659,14 @@
         <w:rPr>
           <w:bCs/>
         </w:rPr>
-        <w:t xml:space="preserve">. </w:t>
-      </w:r>
-      <w:proofErr w:type="gramStart"/>
+        <w:t>. Therefore</w:t>
+      </w:r>
       <w:r>
         <w:rPr>
           <w:bCs/>
         </w:rPr>
-        <w:t>Therefore</w:t>
-      </w:r>
-      <w:proofErr w:type="gramEnd"/>
+        <w:t>,</w:t>
+      </w:r>
       <w:r>
         <w:rPr>
           <w:bCs/>
@@ -662,7 +713,13 @@
         <w:rPr>
           <w:bCs/>
         </w:rPr>
-        <w:t xml:space="preserve"> to add multiple movements to our application instead of only using the walking </w:t>
+        <w:t xml:space="preserve"> to add multiple movements to our application instead of only usi</w:t>
+      </w:r>
+      <w:r>
+        <w:rPr>
+          <w:bCs/>
+        </w:rPr>
+        <w:t xml:space="preserve">ng the walking </w:t>
       </w:r>
       <w:r>
         <w:rPr>
@@ -745,33 +802,49 @@
         <w:t>,</w:t>
       </w:r>
       <w:r>
-        <w:t xml:space="preserve"> we want to create a jump and run game where the user </w:t>
-      </w:r>
-      <w:proofErr w:type="gramStart"/>
-      <w:r>
-        <w:t>has to</w:t>
-      </w:r>
-      <w:proofErr w:type="gramEnd"/>
-      <w:r>
-        <w:t xml:space="preserve"> control a character</w:t>
+        <w:t xml:space="preserve"> we want to create a jump and run game where the </w:t>
+      </w:r>
+      <w:r>
+        <w:t xml:space="preserve">user </w:t>
+      </w:r>
+      <w:r>
+        <w:t>controls</w:t>
+      </w:r>
+      <w:r>
+        <w:t xml:space="preserve"> a ch</w:t>
+      </w:r>
+      <w:r>
+        <w:t>aracter</w:t>
       </w:r>
       <w:r>
         <w:t xml:space="preserve">. </w:t>
       </w:r>
       <w:r>
-        <w:t xml:space="preserve">The goal is to avoid obstacles and reach </w:t>
-      </w:r>
-      <w:r>
-        <w:t>a certain distance</w:t>
-      </w:r>
-      <w:r>
-        <w:t xml:space="preserve">. The camera is positioned slightly above and behind the character (see </w:t>
+        <w:t xml:space="preserve">The goal is to avoid obstacles and </w:t>
+      </w:r>
+      <w:r>
+        <w:t xml:space="preserve">reach a certain distance. The camera is positioned slightly above and behind the character (see </w:t>
       </w:r>
       <w:r>
         <w:t>figure 1</w:t>
       </w:r>
       <w:r>
-        <w:t xml:space="preserve">). As so, not only the player can see the character and obstacles next to him but the stage which is positioned in relation to the setup of the </w:t>
+        <w:t xml:space="preserve">). </w:t>
+      </w:r>
+      <w:r>
+        <w:t>Consequently</w:t>
+      </w:r>
+      <w:r>
+        <w:t>, the player can</w:t>
+      </w:r>
+      <w:r>
+        <w:t xml:space="preserve"> not only</w:t>
+      </w:r>
+      <w:r>
+        <w:t xml:space="preserve"> see the</w:t>
+      </w:r>
+      <w:r>
+        <w:t xml:space="preserve"> character and obstacles next to him but the stage which is positioned in relation to the setup of the </w:t>
       </w:r>
       <w:proofErr w:type="spellStart"/>
       <w:r>
@@ -827,7 +900,7 @@
                     </pic:cNvPicPr>
                   </pic:nvPicPr>
                   <pic:blipFill>
-                    <a:blip r:embed="rId7" cstate="print">
+                    <a:blip r:embed="rId8" cstate="print">
                       <a:extLst>
                         <a:ext uri="{28A0092B-C50C-407E-A947-70E740481C1C}">
                           <a14:useLocalDpi xmlns:a14="http://schemas.microsoft.com/office/drawing/2010/main" val="0"/>
@@ -995,6 +1068,9 @@
                               <w:t>2</w:t>
                             </w:r>
                             <w:r>
+                              <w:rPr>
+                                <w:noProof/>
+                              </w:rPr>
                               <w:fldChar w:fldCharType="end"/>
                             </w:r>
                             <w:r>
@@ -1137,7 +1213,7 @@
                     </pic:cNvPicPr>
                   </pic:nvPicPr>
                   <pic:blipFill>
-                    <a:blip r:embed="rId8" cstate="print">
+                    <a:blip r:embed="rId9" cstate="print">
                       <a:extLst>
                         <a:ext uri="{28A0092B-C50C-407E-A947-70E740481C1C}">
                           <a14:useLocalDpi xmlns:a14="http://schemas.microsoft.com/office/drawing/2010/main" val="0"/>
@@ -1283,15 +1359,24 @@
         <w:pStyle w:val="Text"/>
       </w:pPr>
       <w:r>
-        <w:t xml:space="preserve">To walk, the user </w:t>
+        <w:t xml:space="preserve">To walk, </w:t>
+      </w:r>
+      <w:r>
+        <w:t xml:space="preserve">the user </w:t>
       </w:r>
       <w:proofErr w:type="gramStart"/>
       <w:r>
-        <w:t>has to</w:t>
+        <w:t>lifts</w:t>
+      </w:r>
+      <w:r>
+        <w:t xml:space="preserve"> up</w:t>
       </w:r>
       <w:proofErr w:type="gramEnd"/>
       <w:r>
-        <w:t xml:space="preserve"> lift up one of the “legs” (index or middle finger) vertically, while the other one moves down. To continue walking, index and middle finger now </w:t>
+        <w:t xml:space="preserve"> one</w:t>
+      </w:r>
+      <w:r>
+        <w:t xml:space="preserve"> of the “legs” (index or middle finger) vertically, while the other one moves down. To continue walking, index and middle finger now </w:t>
       </w:r>
       <w:proofErr w:type="gramStart"/>
       <w:r>
@@ -1323,110 +1408,6 @@
                 <pic:pic xmlns:pic="http://schemas.openxmlformats.org/drawingml/2006/picture">
                   <pic:nvPicPr>
                     <pic:cNvPr id="0" name="Picture 3"/>
-                    <pic:cNvPicPr>
-                      <a:picLocks noChangeAspect="1" noChangeArrowheads="1"/>
-                    </pic:cNvPicPr>
-                  </pic:nvPicPr>
-                  <pic:blipFill>
-                    <a:blip r:embed="rId9" cstate="print">
-                      <a:extLst>
-                        <a:ext uri="{28A0092B-C50C-407E-A947-70E740481C1C}">
-                          <a14:useLocalDpi xmlns:a14="http://schemas.microsoft.com/office/drawing/2010/main" val="0"/>
-                        </a:ext>
-                      </a:extLst>
-                    </a:blip>
-                    <a:srcRect/>
-                    <a:stretch>
-                      <a:fillRect/>
-                    </a:stretch>
-                  </pic:blipFill>
-                  <pic:spPr bwMode="auto">
-                    <a:xfrm>
-                      <a:off x="0" y="0"/>
-                      <a:ext cx="5757545" cy="1922145"/>
-                    </a:xfrm>
-                    <a:prstGeom prst="rect">
-                      <a:avLst/>
-                    </a:prstGeom>
-                    <a:noFill/>
-                    <a:ln>
-                      <a:noFill/>
-                    </a:ln>
-                  </pic:spPr>
-                </pic:pic>
-              </a:graphicData>
-            </a:graphic>
-          </wp:inline>
-        </w:drawing>
-      </w:r>
-    </w:p>
-    <w:p>
-      <w:pPr>
-        <w:pStyle w:val="Text"/>
-        <w:rPr>
-          <w:b/>
-        </w:rPr>
-      </w:pPr>
-      <w:r>
-        <w:rPr>
-          <w:b/>
-        </w:rPr>
-        <w:t>Curves</w:t>
-      </w:r>
-    </w:p>
-    <w:p>
-      <w:pPr>
-        <w:pStyle w:val="Text"/>
-      </w:pPr>
-      <w:r>
-        <w:t xml:space="preserve">To pass an obstacle on the left or right side, the user </w:t>
-      </w:r>
-      <w:proofErr w:type="gramStart"/>
-      <w:r>
-        <w:t>has to</w:t>
-      </w:r>
-      <w:proofErr w:type="gramEnd"/>
-      <w:r>
-        <w:t xml:space="preserve"> rotate his hand </w:t>
-      </w:r>
-      <w:r>
-        <w:rPr>
-          <w:color w:val="000000" w:themeColor="text1"/>
-        </w:rPr>
-        <w:t>to change the speed values in x and z direction and, as so</w:t>
-      </w:r>
-      <w:r>
-        <w:rPr>
-          <w:color w:val="000000" w:themeColor="text1"/>
-        </w:rPr>
-        <w:t xml:space="preserve"> c</w:t>
-      </w:r>
-      <w:r>
-        <w:t>hange the walking direction, while doing the walking gesture.</w:t>
-      </w:r>
-    </w:p>
-    <w:p>
-      <w:pPr>
-        <w:pStyle w:val="Text"/>
-      </w:pPr>
-      <w:r>
-        <w:rPr>
-          <w:noProof/>
-        </w:rPr>
-        <w:lastRenderedPageBreak/>
-        <w:drawing>
-          <wp:inline distT="0" distB="0" distL="0" distR="0">
-            <wp:extent cx="5757545" cy="1922145"/>
-            <wp:effectExtent l="0" t="0" r="0" b="1905"/>
-            <wp:docPr id="5" name="Grafik 5"/>
-            <wp:cNvGraphicFramePr>
-              <a:graphicFrameLocks xmlns:a="http://schemas.openxmlformats.org/drawingml/2006/main" noChangeAspect="1"/>
-            </wp:cNvGraphicFramePr>
-            <a:graphic xmlns:a="http://schemas.openxmlformats.org/drawingml/2006/main">
-              <a:graphicData uri="http://schemas.openxmlformats.org/drawingml/2006/picture">
-                <pic:pic xmlns:pic="http://schemas.openxmlformats.org/drawingml/2006/picture">
-                  <pic:nvPicPr>
-                    <pic:cNvPr id="0" name="Picture 4"/>
                     <pic:cNvPicPr>
                       <a:picLocks noChangeAspect="1" noChangeArrowheads="1"/>
                     </pic:cNvPicPr>
@@ -1475,6 +1456,153 @@
         <w:rPr>
           <w:b/>
         </w:rPr>
+        <w:t>Curves</w:t>
+      </w:r>
+    </w:p>
+    <w:p>
+      <w:pPr>
+        <w:pStyle w:val="Text"/>
+      </w:pPr>
+      <w:r>
+        <w:t xml:space="preserve">To pass an obstacle on the left or right side, the </w:t>
+      </w:r>
+      <w:r>
+        <w:t xml:space="preserve">user </w:t>
+      </w:r>
+      <w:r>
+        <w:t>rotates</w:t>
+      </w:r>
+      <w:r>
+        <w:t xml:space="preserve"> his hand</w:t>
+      </w:r>
+      <w:r>
+        <w:t xml:space="preserve"> </w:t>
+      </w:r>
+      <w:r>
+        <w:rPr>
+          <w:color w:val="000000" w:themeColor="text1"/>
+        </w:rPr>
+        <w:t xml:space="preserve">to change the speed values in </w:t>
+      </w:r>
+      <w:r>
+        <w:rPr>
+          <w:color w:val="000000" w:themeColor="text1"/>
+        </w:rPr>
+        <w:t xml:space="preserve">the </w:t>
+      </w:r>
+      <w:r>
+        <w:rPr>
+          <w:color w:val="000000" w:themeColor="text1"/>
+        </w:rPr>
+        <w:t xml:space="preserve">x and z </w:t>
+      </w:r>
+      <w:r>
+        <w:rPr>
+          <w:color w:val="000000" w:themeColor="text1"/>
+        </w:rPr>
+        <w:t xml:space="preserve">dimensions </w:t>
+      </w:r>
+      <w:r>
+        <w:rPr>
+          <w:color w:val="000000" w:themeColor="text1"/>
+        </w:rPr>
+        <w:t>while doing the walking gesture</w:t>
+      </w:r>
+      <w:r>
+        <w:rPr>
+          <w:color w:val="000000" w:themeColor="text1"/>
+        </w:rPr>
+        <w:t>.</w:t>
+      </w:r>
+      <w:r>
+        <w:rPr>
+          <w:color w:val="000000" w:themeColor="text1"/>
+        </w:rPr>
+        <w:t xml:space="preserve"> </w:t>
+      </w:r>
+      <w:r>
+        <w:rPr>
+          <w:color w:val="000000" w:themeColor="text1"/>
+        </w:rPr>
+        <w:t>Therefore,</w:t>
+      </w:r>
+      <w:r>
+        <w:t xml:space="preserve"> the walking direction is changed</w:t>
+      </w:r>
+      <w:r>
+        <w:t>.</w:t>
+      </w:r>
+    </w:p>
+    <w:p>
+      <w:pPr>
+        <w:pStyle w:val="Text"/>
+      </w:pPr>
+      <w:r>
+        <w:rPr>
+          <w:noProof/>
+        </w:rPr>
+        <w:lastRenderedPageBreak/>
+        <w:drawing>
+          <wp:inline distT="0" distB="0" distL="0" distR="0">
+            <wp:extent cx="5757545" cy="1922145"/>
+            <wp:effectExtent l="0" t="0" r="0" b="1905"/>
+            <wp:docPr id="5" name="Grafik 5"/>
+            <wp:cNvGraphicFramePr>
+              <a:graphicFrameLocks xmlns:a="http://schemas.openxmlformats.org/drawingml/2006/main" noChangeAspect="1"/>
+            </wp:cNvGraphicFramePr>
+            <a:graphic xmlns:a="http://schemas.openxmlformats.org/drawingml/2006/main">
+              <a:graphicData uri="http://schemas.openxmlformats.org/drawingml/2006/picture">
+                <pic:pic xmlns:pic="http://schemas.openxmlformats.org/drawingml/2006/picture">
+                  <pic:nvPicPr>
+                    <pic:cNvPr id="0" name="Picture 4"/>
+                    <pic:cNvPicPr>
+                      <a:picLocks noChangeAspect="1" noChangeArrowheads="1"/>
+                    </pic:cNvPicPr>
+                  </pic:nvPicPr>
+                  <pic:blipFill>
+                    <a:blip r:embed="rId11" cstate="print">
+                      <a:extLst>
+                        <a:ext uri="{28A0092B-C50C-407E-A947-70E740481C1C}">
+                          <a14:useLocalDpi xmlns:a14="http://schemas.microsoft.com/office/drawing/2010/main" val="0"/>
+                        </a:ext>
+                      </a:extLst>
+                    </a:blip>
+                    <a:srcRect/>
+                    <a:stretch>
+                      <a:fillRect/>
+                    </a:stretch>
+                  </pic:blipFill>
+                  <pic:spPr bwMode="auto">
+                    <a:xfrm>
+                      <a:off x="0" y="0"/>
+                      <a:ext cx="5757545" cy="1922145"/>
+                    </a:xfrm>
+                    <a:prstGeom prst="rect">
+                      <a:avLst/>
+                    </a:prstGeom>
+                    <a:noFill/>
+                    <a:ln>
+                      <a:noFill/>
+                    </a:ln>
+                  </pic:spPr>
+                </pic:pic>
+              </a:graphicData>
+            </a:graphic>
+          </wp:inline>
+        </w:drawing>
+      </w:r>
+    </w:p>
+    <w:p>
+      <w:pPr>
+        <w:pStyle w:val="Text"/>
+        <w:rPr>
+          <w:b/>
+        </w:rPr>
+      </w:pPr>
+      <w:r>
+        <w:rPr>
+          <w:b/>
+        </w:rPr>
         <w:t>Jumping</w:t>
       </w:r>
     </w:p>
@@ -1487,19 +1615,49 @@
       </w:r>
       <w:proofErr w:type="gramStart"/>
       <w:r>
+        <w:t>li</w:t>
+      </w:r>
+      <w:r>
+        <w:t>ft</w:t>
+      </w:r>
+      <w:r>
+        <w:t>s</w:t>
+      </w:r>
+      <w:r>
+        <w:t xml:space="preserve"> up</w:t>
+      </w:r>
+      <w:proofErr w:type="gramEnd"/>
+      <w:r>
+        <w:t xml:space="preserve"> both “legs”, so </w:t>
+      </w:r>
+      <w:r>
+        <w:t>they do not</w:t>
+      </w:r>
+      <w:r>
+        <w:t xml:space="preserve"> touch the</w:t>
+      </w:r>
+      <w:r>
+        <w:t xml:space="preserve"> cardboard anymore. Then he </w:t>
+      </w:r>
+      <w:proofErr w:type="gramStart"/>
+      <w:r>
         <w:t>has to</w:t>
       </w:r>
       <w:proofErr w:type="gramEnd"/>
       <w:r>
-        <w:t xml:space="preserve"> lift up both “legs”, so they don’t touch the cardboard anymore. Then he </w:t>
-      </w:r>
-      <w:proofErr w:type="gramStart"/>
-      <w:r>
-        <w:t>has to</w:t>
-      </w:r>
-      <w:proofErr w:type="gramEnd"/>
-      <w:r>
-        <w:t xml:space="preserve"> return the fingertips their initial position.</w:t>
+        <w:t xml:space="preserve"> return the </w:t>
+      </w:r>
+      <w:r>
+        <w:t xml:space="preserve">fingertips </w:t>
+      </w:r>
+      <w:r>
+        <w:t xml:space="preserve">to </w:t>
+      </w:r>
+      <w:r>
+        <w:t>their</w:t>
+      </w:r>
+      <w:r>
+        <w:t xml:space="preserve"> initial position.</w:t>
       </w:r>
       <w:r>
         <w:t xml:space="preserve"> </w:t>
@@ -1532,7 +1690,7 @@
                     </pic:cNvPicPr>
                   </pic:nvPicPr>
                   <pic:blipFill>
-                    <a:blip r:embed="rId11" cstate="print">
+                    <a:blip r:embed="rId12" cstate="print">
                       <a:extLst>
                         <a:ext uri="{28A0092B-C50C-407E-A947-70E740481C1C}">
                           <a14:useLocalDpi xmlns:a14="http://schemas.microsoft.com/office/drawing/2010/main" val="0"/>
@@ -1621,7 +1779,7 @@
                     </pic:cNvPicPr>
                   </pic:nvPicPr>
                   <pic:blipFill>
-                    <a:blip r:embed="rId12" cstate="print">
+                    <a:blip r:embed="rId13" cstate="print">
                       <a:extLst>
                         <a:ext uri="{28A0092B-C50C-407E-A947-70E740481C1C}">
                           <a14:useLocalDpi xmlns:a14="http://schemas.microsoft.com/office/drawing/2010/main" val="0"/>
@@ -1803,7 +1961,31 @@
           <w:sz w:val="22"/>
           <w:lang w:val="en-US"/>
         </w:rPr>
-        <w:t>Our gestures are detected as following:</w:t>
+        <w:t xml:space="preserve">Our gestures are </w:t>
+      </w:r>
+      <w:r>
+        <w:rPr>
+          <w:b w:val="0"/>
+          <w:sz w:val="22"/>
+          <w:lang w:val="en-US"/>
+        </w:rPr>
+        <w:t xml:space="preserve">detected as </w:t>
+      </w:r>
+      <w:r>
+        <w:rPr>
+          <w:b w:val="0"/>
+          <w:sz w:val="22"/>
+          <w:lang w:val="en-US"/>
+        </w:rPr>
+        <w:t>follows</w:t>
+      </w:r>
+      <w:r>
+        <w:rPr>
+          <w:b w:val="0"/>
+          <w:sz w:val="22"/>
+          <w:lang w:val="en-US"/>
+        </w:rPr>
+        <w:t>:</w:t>
       </w:r>
     </w:p>
     <w:p>
@@ -1865,7 +2047,7 @@
                     </pic:cNvPicPr>
                   </pic:nvPicPr>
                   <pic:blipFill>
-                    <a:blip r:embed="rId13" cstate="print">
+                    <a:blip r:embed="rId14" cstate="print">
                       <a:extLst>
                         <a:ext uri="{28A0092B-C50C-407E-A947-70E740481C1C}">
                           <a14:useLocalDpi xmlns:a14="http://schemas.microsoft.com/office/drawing/2010/main" val="0"/>
@@ -1996,15 +2178,15 @@
           <w:sz w:val="22"/>
           <w:lang w:val="en-US"/>
         </w:rPr>
-        <w:t xml:space="preserve"> Our walking gesture is defined to be a</w:t>
-      </w:r>
-      <w:r>
-        <w:rPr>
-          <w:b w:val="0"/>
-          <w:sz w:val="22"/>
-          <w:lang w:val="en-US"/>
-        </w:rPr>
-        <w:t>n</w:t>
+        <w:t xml:space="preserve"> Our walking gesture is </w:t>
+      </w:r>
+      <w:r>
+        <w:rPr>
+          <w:b w:val="0"/>
+          <w:sz w:val="22"/>
+          <w:lang w:val="en-US"/>
+        </w:rPr>
+        <w:t>as the</w:t>
       </w:r>
       <w:r>
         <w:rPr>
@@ -2060,7 +2242,23 @@
           <w:sz w:val="22"/>
           <w:lang w:val="en-US"/>
         </w:rPr>
-        <w:t xml:space="preserve">. As so, we calculate the angle between the </w:t>
+        <w:t xml:space="preserve">. </w:t>
+      </w:r>
+      <w:r>
+        <w:rPr>
+          <w:b w:val="0"/>
+          <w:sz w:val="22"/>
+          <w:lang w:val="en-US"/>
+        </w:rPr>
+        <w:t>W</w:t>
+      </w:r>
+      <w:r>
+        <w:rPr>
+          <w:b w:val="0"/>
+          <w:sz w:val="22"/>
+          <w:lang w:val="en-US"/>
+        </w:rPr>
+        <w:t xml:space="preserve">e calculate the angle between the </w:t>
       </w:r>
       <w:proofErr w:type="spellStart"/>
       <w:r>
@@ -2112,7 +2310,39 @@
           <w:sz w:val="22"/>
           <w:lang w:val="en-US"/>
         </w:rPr>
-        <w:t xml:space="preserve">vector. Is the angle greater than 90° and smaller than 270° we define the vectors as </w:t>
+        <w:t xml:space="preserve">vector. </w:t>
+      </w:r>
+      <w:r>
+        <w:rPr>
+          <w:b w:val="0"/>
+          <w:sz w:val="22"/>
+          <w:lang w:val="en-US"/>
+        </w:rPr>
+        <w:t>If</w:t>
+      </w:r>
+      <w:r>
+        <w:rPr>
+          <w:b w:val="0"/>
+          <w:sz w:val="22"/>
+          <w:lang w:val="en-US"/>
+        </w:rPr>
+        <w:t xml:space="preserve"> the angle </w:t>
+      </w:r>
+      <w:r>
+        <w:rPr>
+          <w:b w:val="0"/>
+          <w:sz w:val="22"/>
+          <w:lang w:val="en-US"/>
+        </w:rPr>
+        <w:t xml:space="preserve">is </w:t>
+      </w:r>
+      <w:r>
+        <w:rPr>
+          <w:b w:val="0"/>
+          <w:sz w:val="22"/>
+          <w:lang w:val="en-US"/>
+        </w:rPr>
+        <w:t xml:space="preserve">greater than 90° and smaller than 270° we define the vectors as </w:t>
       </w:r>
       <w:r>
         <w:rPr>
@@ -2122,7 +2352,6 @@
         </w:rPr>
         <w:t xml:space="preserve">being </w:t>
       </w:r>
-      <w:proofErr w:type="gramStart"/>
       <w:r>
         <w:rPr>
           <w:b w:val="0"/>
@@ -2137,16 +2366,7 @@
           <w:sz w:val="22"/>
           <w:lang w:val="en-US"/>
         </w:rPr>
-        <w:t>.</w:t>
-      </w:r>
-      <w:proofErr w:type="gramEnd"/>
-      <w:r>
-        <w:rPr>
-          <w:b w:val="0"/>
-          <w:sz w:val="22"/>
-          <w:lang w:val="en-US"/>
-        </w:rPr>
-        <w:t xml:space="preserve"> </w:t>
+        <w:t xml:space="preserve">. </w:t>
       </w:r>
       <w:proofErr w:type="gramStart"/>
       <w:r>
@@ -2241,7 +2461,7 @@
                     </pic:cNvPicPr>
                   </pic:nvPicPr>
                   <pic:blipFill rotWithShape="1">
-                    <a:blip r:embed="rId14">
+                    <a:blip r:embed="rId15">
                       <a:extLst>
                         <a:ext uri="{28A0092B-C50C-407E-A947-70E740481C1C}">
                           <a14:useLocalDpi xmlns:a14="http://schemas.microsoft.com/office/drawing/2010/main" val="0"/>
@@ -2303,7 +2523,33 @@
           <w:sz w:val="22"/>
           <w:lang w:val="en-US"/>
         </w:rPr>
-        <w:t xml:space="preserve"> we calculate the characters speed</w:t>
+        <w:t xml:space="preserve"> we calcula</w:t>
+      </w:r>
+      <w:bookmarkStart w:id="2" w:name="_GoBack"/>
+      <w:bookmarkEnd w:id="2"/>
+      <w:r>
+        <w:rPr>
+          <w:b w:val="0"/>
+          <w:sz w:val="22"/>
+          <w:lang w:val="en-US"/>
+        </w:rPr>
+        <w:t>te the character</w:t>
+      </w:r>
+      <w:r>
+        <w:rPr>
+          <w:b w:val="0"/>
+          <w:sz w:val="22"/>
+          <w:lang w:val="en-US"/>
+        </w:rPr>
+        <w:t>’</w:t>
+      </w:r>
+      <w:r>
+        <w:rPr>
+          <w:b w:val="0"/>
+          <w:sz w:val="22"/>
+          <w:lang w:val="en-US"/>
+        </w:rPr>
+        <w:t>s speed</w:t>
       </w:r>
       <w:r>
         <w:rPr>
@@ -2353,7 +2599,15 @@
           <w:sz w:val="22"/>
           <w:lang w:val="en-US"/>
         </w:rPr>
-        <w:t xml:space="preserve"> per second. </w:t>
+        <w:t xml:space="preserve"> per second.</w:t>
+      </w:r>
+      <w:r>
+        <w:rPr>
+          <w:b w:val="0"/>
+          <w:sz w:val="22"/>
+          <w:lang w:val="en-US"/>
+        </w:rPr>
+        <w:t xml:space="preserve"> </w:t>
       </w:r>
     </w:p>
     <w:p>
@@ -2553,7 +2807,31 @@
           <w:sz w:val="22"/>
           <w:lang w:val="en-US"/>
         </w:rPr>
-        <w:t xml:space="preserve"> reach a certain distance to the frame to activate the jumping. </w:t>
+        <w:t xml:space="preserve"> reach a certain distance to </w:t>
+      </w:r>
+      <w:r>
+        <w:rPr>
+          <w:b w:val="0"/>
+          <w:sz w:val="22"/>
+          <w:lang w:val="en-US"/>
+        </w:rPr>
+        <w:t xml:space="preserve">the frame to activate the </w:t>
+      </w:r>
+      <w:r>
+        <w:rPr>
+          <w:b w:val="0"/>
+          <w:sz w:val="22"/>
+          <w:lang w:val="en-US"/>
+        </w:rPr>
+        <w:t>jump</w:t>
+      </w:r>
+      <w:r>
+        <w:rPr>
+          <w:b w:val="0"/>
+          <w:sz w:val="22"/>
+          <w:lang w:val="en-US"/>
+        </w:rPr>
+        <w:t xml:space="preserve">. </w:t>
       </w:r>
       <w:r>
         <w:rPr>
@@ -2593,7 +2871,47 @@
           <w:sz w:val="22"/>
           <w:lang w:val="en-US"/>
         </w:rPr>
-        <w:t xml:space="preserve">he user does not have to keep doing the walking gesture while jumping. </w:t>
+        <w:t xml:space="preserve">he user does not have to keep </w:t>
+      </w:r>
+      <w:r>
+        <w:rPr>
+          <w:b w:val="0"/>
+          <w:sz w:val="22"/>
+          <w:lang w:val="en-US"/>
+        </w:rPr>
+        <w:t>performing</w:t>
+      </w:r>
+      <w:r>
+        <w:rPr>
+          <w:b w:val="0"/>
+          <w:sz w:val="22"/>
+          <w:lang w:val="en-US"/>
+        </w:rPr>
+        <w:t xml:space="preserve"> the walking gesture </w:t>
+      </w:r>
+      <w:r>
+        <w:rPr>
+          <w:b w:val="0"/>
+          <w:sz w:val="22"/>
+          <w:lang w:val="en-US"/>
+        </w:rPr>
+        <w:t>during the jump</w:t>
+      </w:r>
+      <w:r>
+        <w:rPr>
+          <w:b w:val="0"/>
+          <w:sz w:val="22"/>
+          <w:lang w:val="en-US"/>
+        </w:rPr>
+        <w:t>.</w:t>
+      </w:r>
+      <w:r>
+        <w:rPr>
+          <w:b w:val="0"/>
+          <w:sz w:val="22"/>
+          <w:lang w:val="en-US"/>
+        </w:rPr>
+        <w:t xml:space="preserve"> </w:t>
       </w:r>
     </w:p>
     <w:p>
@@ -2627,7 +2945,31 @@
           <w:sz w:val="22"/>
           <w:lang w:val="en-US"/>
         </w:rPr>
-        <w:t xml:space="preserve">For the ducking gesture the user </w:t>
+        <w:t xml:space="preserve">For the ducking </w:t>
+      </w:r>
+      <w:r>
+        <w:rPr>
+          <w:b w:val="0"/>
+          <w:sz w:val="22"/>
+          <w:lang w:val="en-US"/>
+        </w:rPr>
+        <w:t>gesture</w:t>
+      </w:r>
+      <w:r>
+        <w:rPr>
+          <w:b w:val="0"/>
+          <w:sz w:val="22"/>
+          <w:lang w:val="en-US"/>
+        </w:rPr>
+        <w:t>,</w:t>
+      </w:r>
+      <w:r>
+        <w:rPr>
+          <w:b w:val="0"/>
+          <w:sz w:val="22"/>
+          <w:lang w:val="en-US"/>
+        </w:rPr>
+        <w:t xml:space="preserve"> the user </w:t>
       </w:r>
       <w:proofErr w:type="gramStart"/>
       <w:r>
@@ -2645,7 +2987,23 @@
           <w:sz w:val="22"/>
           <w:lang w:val="en-US"/>
         </w:rPr>
-        <w:t xml:space="preserve"> move his wrist towards the cardboard. As so, the wrist position </w:t>
+        <w:t xml:space="preserve"> move his wrist towards the cardboard. </w:t>
+      </w:r>
+      <w:r>
+        <w:rPr>
+          <w:b w:val="0"/>
+          <w:sz w:val="22"/>
+          <w:lang w:val="en-US"/>
+        </w:rPr>
+        <w:t>To trigger the action</w:t>
+      </w:r>
+      <w:r>
+        <w:rPr>
+          <w:b w:val="0"/>
+          <w:sz w:val="22"/>
+          <w:lang w:val="en-US"/>
+        </w:rPr>
+        <w:t xml:space="preserve">, the wrist position </w:t>
       </w:r>
       <w:proofErr w:type="gramStart"/>
       <w:r>
@@ -2711,23 +3069,15 @@
           <w:sz w:val="22"/>
           <w:lang w:val="en-US"/>
         </w:rPr>
-        <w:t xml:space="preserve"> an automatic movement. </w:t>
-      </w:r>
-      <w:r>
-        <w:rPr>
-          <w:b w:val="0"/>
-          <w:sz w:val="22"/>
-          <w:lang w:val="en-US"/>
-        </w:rPr>
-        <w:t>During it</w:t>
-      </w:r>
-      <w:r>
-        <w:rPr>
-          <w:b w:val="0"/>
-          <w:sz w:val="22"/>
-          <w:lang w:val="en-US"/>
-        </w:rPr>
-        <w:t>, the user does not have to keep doing the walking gesture to move</w:t>
+        <w:t xml:space="preserve"> an</w:t>
+      </w:r>
+      <w:r>
+        <w:rPr>
+          <w:b w:val="0"/>
+          <w:sz w:val="22"/>
+          <w:lang w:val="en-US"/>
+        </w:rPr>
+        <w:t xml:space="preserve"> automatic movement</w:t>
       </w:r>
       <w:r>
         <w:rPr>
@@ -2741,32 +3091,85 @@
     <w:p>
       <w:pPr>
         <w:pStyle w:val="berschriftschwarz"/>
-      </w:pPr>
-      <w:r>
-        <w:rPr>
+        <w:rPr>
+          <w:lang w:val="en-US"/>
+        </w:rPr>
+      </w:pPr>
+      <w:r>
+        <w:rPr>
+          <w:sz w:val="22"/>
+          <w:lang w:val="en-US"/>
+        </w:rPr>
+        <w:t>Game and GUI</w:t>
+      </w:r>
+    </w:p>
+    <w:p>
+      <w:pPr>
+        <w:pStyle w:val="berschriftschwarz"/>
+        <w:rPr>
+          <w:b w:val="0"/>
+          <w:sz w:val="22"/>
+          <w:lang w:val="en-US"/>
+        </w:rPr>
+      </w:pPr>
+      <w:r>
+        <w:rPr>
+          <w:b w:val="0"/>
           <w:sz w:val="22"/>
           <w:lang w:val="en-US"/>
         </w:rPr>
         <w:lastRenderedPageBreak/>
-        <w:t>Game and GUI</w:t>
-      </w:r>
-    </w:p>
-    <w:p>
-      <w:pPr>
-        <w:pStyle w:val="berschriftschwarz"/>
-        <w:rPr>
-          <w:b w:val="0"/>
-          <w:sz w:val="22"/>
-          <w:lang w:val="en-US"/>
-        </w:rPr>
-      </w:pPr>
-      <w:r>
-        <w:rPr>
-          <w:b w:val="0"/>
-          <w:sz w:val="22"/>
-          <w:lang w:val="en-US"/>
-        </w:rPr>
-        <w:t xml:space="preserve">As explained in the concept we wanted to create a simple jump and run game where the user </w:t>
+        <w:t xml:space="preserve">As </w:t>
+      </w:r>
+      <w:r>
+        <w:rPr>
+          <w:b w:val="0"/>
+          <w:sz w:val="22"/>
+          <w:lang w:val="en-US"/>
+        </w:rPr>
+        <w:t>explained in the concept</w:t>
+      </w:r>
+      <w:r>
+        <w:rPr>
+          <w:b w:val="0"/>
+          <w:sz w:val="22"/>
+          <w:lang w:val="en-US"/>
+        </w:rPr>
+        <w:t>,</w:t>
+      </w:r>
+      <w:r>
+        <w:rPr>
+          <w:b w:val="0"/>
+          <w:sz w:val="22"/>
+          <w:lang w:val="en-US"/>
+        </w:rPr>
+        <w:t xml:space="preserve"> we wanted to create a simple </w:t>
+      </w:r>
+      <w:proofErr w:type="spellStart"/>
+      <w:r>
+        <w:rPr>
+          <w:b w:val="0"/>
+          <w:sz w:val="22"/>
+          <w:lang w:val="en-US"/>
+        </w:rPr>
+        <w:t>jump’n’run</w:t>
+      </w:r>
+      <w:proofErr w:type="spellEnd"/>
+      <w:r>
+        <w:rPr>
+          <w:b w:val="0"/>
+          <w:sz w:val="22"/>
+          <w:lang w:val="en-US"/>
+        </w:rPr>
+        <w:t>-</w:t>
+      </w:r>
+      <w:r>
+        <w:rPr>
+          <w:b w:val="0"/>
+          <w:sz w:val="22"/>
+          <w:lang w:val="en-US"/>
+        </w:rPr>
+        <w:t xml:space="preserve">game where the user </w:t>
       </w:r>
       <w:proofErr w:type="gramStart"/>
       <w:r>
@@ -2792,7 +3195,31 @@
           <w:sz w:val="22"/>
           <w:lang w:val="en-US"/>
         </w:rPr>
-        <w:t xml:space="preserve"> build with simple geometrical objects. To help the user understanding the game</w:t>
+        <w:t xml:space="preserve"> built </w:t>
+      </w:r>
+      <w:r>
+        <w:rPr>
+          <w:b w:val="0"/>
+          <w:sz w:val="22"/>
+          <w:lang w:val="en-US"/>
+        </w:rPr>
+        <w:t xml:space="preserve">with simple geometrical objects. To help the user </w:t>
+      </w:r>
+      <w:r>
+        <w:rPr>
+          <w:b w:val="0"/>
+          <w:sz w:val="22"/>
+          <w:lang w:val="en-US"/>
+        </w:rPr>
+        <w:t>understand</w:t>
+      </w:r>
+      <w:r>
+        <w:rPr>
+          <w:b w:val="0"/>
+          <w:sz w:val="22"/>
+          <w:lang w:val="en-US"/>
+        </w:rPr>
+        <w:t xml:space="preserve"> the game</w:t>
       </w:r>
       <w:r>
         <w:rPr>
@@ -2808,15 +3235,23 @@
           <w:sz w:val="22"/>
           <w:lang w:val="en-US"/>
         </w:rPr>
-        <w:t>the amount of times the character hit an obstacle</w:t>
-      </w:r>
-      <w:r>
-        <w:rPr>
-          <w:b w:val="0"/>
-          <w:sz w:val="22"/>
-          <w:lang w:val="en-US"/>
-        </w:rPr>
-        <w:t xml:space="preserve">, </w:t>
+        <w:t xml:space="preserve">the amount of times the character </w:t>
+      </w:r>
+      <w:r>
+        <w:rPr>
+          <w:b w:val="0"/>
+          <w:sz w:val="22"/>
+          <w:lang w:val="en-US"/>
+        </w:rPr>
+        <w:t>has hit</w:t>
+      </w:r>
+      <w:r>
+        <w:rPr>
+          <w:b w:val="0"/>
+          <w:sz w:val="22"/>
+          <w:lang w:val="en-US"/>
+        </w:rPr>
+        <w:t xml:space="preserve"> an obstacle, </w:t>
       </w:r>
       <w:r>
         <w:rPr>
@@ -2872,7 +3307,23 @@
           <w:sz w:val="22"/>
           <w:lang w:val="en-US"/>
         </w:rPr>
-        <w:t>At the end the interface shows the user</w:t>
+        <w:t>At the end</w:t>
+      </w:r>
+      <w:r>
+        <w:rPr>
+          <w:b w:val="0"/>
+          <w:sz w:val="22"/>
+          <w:lang w:val="en-US"/>
+        </w:rPr>
+        <w:t>,</w:t>
+      </w:r>
+      <w:r>
+        <w:rPr>
+          <w:b w:val="0"/>
+          <w:sz w:val="22"/>
+          <w:lang w:val="en-US"/>
+        </w:rPr>
+        <w:t xml:space="preserve"> the interface shows the user</w:t>
       </w:r>
       <w:r>
         <w:rPr>
@@ -2904,7 +3355,23 @@
           <w:sz w:val="22"/>
           <w:lang w:val="en-US"/>
         </w:rPr>
-        <w:t xml:space="preserve"> and the </w:t>
+        <w:t xml:space="preserve"> </w:t>
+      </w:r>
+      <w:r>
+        <w:rPr>
+          <w:b w:val="0"/>
+          <w:sz w:val="22"/>
+          <w:lang w:val="en-US"/>
+        </w:rPr>
+        <w:t>as well as</w:t>
+      </w:r>
+      <w:r>
+        <w:rPr>
+          <w:b w:val="0"/>
+          <w:sz w:val="22"/>
+          <w:lang w:val="en-US"/>
+        </w:rPr>
+        <w:t xml:space="preserve"> the </w:t>
       </w:r>
       <w:r>
         <w:rPr>
@@ -2937,6 +3404,9 @@
         <w:keepNext/>
       </w:pPr>
       <w:r>
+        <w:rPr>
+          <w:noProof/>
+        </w:rPr>
         <w:drawing>
           <wp:inline distT="0" distB="0" distL="0" distR="0" wp14:anchorId="7E3A3E5C" wp14:editId="1B775579">
             <wp:extent cx="5757545" cy="3166745"/>
@@ -2955,7 +3425,7 @@
                     </pic:cNvPicPr>
                   </pic:nvPicPr>
                   <pic:blipFill>
-                    <a:blip r:embed="rId15" cstate="print">
+                    <a:blip r:embed="rId16" cstate="print">
                       <a:extLst>
                         <a:ext uri="{28A0092B-C50C-407E-A947-70E740481C1C}">
                           <a14:useLocalDpi xmlns:a14="http://schemas.microsoft.com/office/drawing/2010/main" val="0"/>
@@ -2996,12 +3466,18 @@
         </w:rPr>
       </w:pPr>
       <w:r>
+        <w:rPr>
+          <w:lang w:val="en-US"/>
+        </w:rPr>
         <w:t xml:space="preserve">Figure </w:t>
       </w:r>
       <w:r>
         <w:fldChar w:fldCharType="begin"/>
       </w:r>
       <w:r>
+        <w:rPr>
+          <w:lang w:val="en-US"/>
+        </w:rPr>
         <w:instrText xml:space="preserve"> SEQ Figure \* ARABIC </w:instrText>
       </w:r>
       <w:r>
@@ -3010,6 +3486,7 @@
       <w:r>
         <w:rPr>
           <w:noProof/>
+          <w:lang w:val="en-US"/>
         </w:rPr>
         <w:t>3</w:t>
       </w:r>
@@ -3017,6 +3494,9 @@
         <w:fldChar w:fldCharType="end"/>
       </w:r>
       <w:r>
+        <w:rPr>
+          <w:lang w:val="en-US"/>
+        </w:rPr>
         <w:t>: The game-GUI</w:t>
       </w:r>
     </w:p>
@@ -3044,7 +3524,61 @@
         <w:pStyle w:val="Text"/>
       </w:pPr>
       <w:r>
-        <w:t xml:space="preserve">For a user test, we plan to have three runs through the game per person. As so, the user gets time to get used to the gestures and the game environment. During these runs we collect following data: the time needed to reach the goal, the number of collisions with obstacles and how often the user jumps or ducks. We want to find out, whether the users used all gestures or tried to avoid some. For each run, the users have the task to reach the end of the level as fast as possible while colliding with as few obstacles as possible. </w:t>
+        <w:t>For a user test, we plan</w:t>
+      </w:r>
+      <w:r>
+        <w:t>ned</w:t>
+      </w:r>
+      <w:r>
+        <w:t xml:space="preserve"> to have three runs through the game </w:t>
+      </w:r>
+      <w:r>
+        <w:t xml:space="preserve">per person. </w:t>
+      </w:r>
+      <w:r>
+        <w:t>Hence</w:t>
+      </w:r>
+      <w:r>
+        <w:t xml:space="preserve">, the user </w:t>
+      </w:r>
+      <w:r>
+        <w:t>has</w:t>
+      </w:r>
+      <w:r>
+        <w:t xml:space="preserve"> time to get used to the gestures and the game environment. During these runs</w:t>
+      </w:r>
+      <w:r>
+        <w:t>,</w:t>
+      </w:r>
+      <w:r>
+        <w:t xml:space="preserve"> we collect </w:t>
+      </w:r>
+      <w:r>
+        <w:t xml:space="preserve">the </w:t>
+      </w:r>
+      <w:r>
+        <w:t>following data</w:t>
+      </w:r>
+      <w:r>
+        <w:t>: T</w:t>
+      </w:r>
+      <w:r>
+        <w:t>he time needed to reach the goal, the number of collisions with obstacles and how often the user jumps or ducks. We want to find out, whether the users used all gestures</w:t>
+      </w:r>
+      <w:r>
+        <w:t xml:space="preserve"> or tried to </w:t>
+      </w:r>
+      <w:r>
+        <w:t xml:space="preserve">avoid some. For each run, the users have the task to reach the end of the level as fast as possible </w:t>
+      </w:r>
+      <w:r>
+        <w:t>while minimizing the</w:t>
+      </w:r>
+      <w:r>
+        <w:t xml:space="preserve"> </w:t>
+      </w:r>
+      <w:r>
+        <w:t>number of collisions.</w:t>
       </w:r>
     </w:p>
     <w:p>
@@ -3060,7 +3594,28 @@
       </w:r>
       <w:proofErr w:type="gramEnd"/>
       <w:r>
-        <w:t xml:space="preserve"> answer a few questions about the gestures and the game. We wanted to know for each gesture if it is intuitive and fun use. Another important question is how fatiguing the gestures and the hand positioning was. </w:t>
+        <w:t xml:space="preserve"> answer a few questions about the gestures and the game. We </w:t>
+      </w:r>
+      <w:r>
+        <w:t>want</w:t>
+      </w:r>
+      <w:r>
+        <w:t xml:space="preserve"> to know for each gesture if it is intuitive and fun</w:t>
+      </w:r>
+      <w:r>
+        <w:t xml:space="preserve"> to</w:t>
+      </w:r>
+      <w:r>
+        <w:t xml:space="preserve"> use. Another</w:t>
+      </w:r>
+      <w:r>
+        <w:t xml:space="preserve"> important question is how fatiguing the gestures and the hand positioning </w:t>
+      </w:r>
+      <w:r>
+        <w:t>are</w:t>
+      </w:r>
+      <w:r>
+        <w:t xml:space="preserve">. </w:t>
       </w:r>
     </w:p>
     <w:p>
@@ -3069,7 +3624,19 @@
       </w:pPr>
       <w:r>
         <w:lastRenderedPageBreak/>
-        <w:t xml:space="preserve">In our pretest with one user we found out, that three runs are not enough to get used to the game, so we increase the number of runs to five. Furthermore, the one person thought that the ducking gesture was not intuitive. He would have preferred to bend the fingers instead of moving the wrist towards the cardboard, but we need more data to make a statistically valid statement about this gesture. Furthermore, the hand positioning was described as fatiguing and tiring for the hand. </w:t>
+        <w:t xml:space="preserve">In </w:t>
+      </w:r>
+      <w:r>
+        <w:t xml:space="preserve">our pretest with one user we found out, that three runs are not enough to get used to the game, so we </w:t>
+      </w:r>
+      <w:r>
+        <w:t xml:space="preserve">will </w:t>
+      </w:r>
+      <w:r>
+        <w:t>increase the number of runs to five. Furthermore, the one person thought that the ducking gesture was not intuitive</w:t>
+      </w:r>
+      <w:r>
+        <w:t xml:space="preserve">. He would have preferred to bend the fingers instead of moving the wrist towards the cardboard, but we need more data to make a statistically valid statement about this gesture. Furthermore, the hand positioning was described as fatiguing and tiring for the hand. </w:t>
       </w:r>
     </w:p>
     <w:p>
@@ -3140,7 +3707,25 @@
       </w:r>
       <w:proofErr w:type="gramEnd"/>
       <w:r>
-        <w:t xml:space="preserve"> test different ones, maybe with a supporting frame, where the user can lay his hand on. Furthermore</w:t>
+        <w:t xml:space="preserve"> test different </w:t>
+      </w:r>
+      <w:r>
+        <w:t>variations</w:t>
+      </w:r>
+      <w:r>
+        <w:t xml:space="preserve">, maybe with a supporting frame, </w:t>
+      </w:r>
+      <w:r>
+        <w:t>that</w:t>
+      </w:r>
+      <w:r>
+        <w:t xml:space="preserve"> the user can </w:t>
+      </w:r>
+      <w:r>
+        <w:t>rest</w:t>
+      </w:r>
+      <w:r>
+        <w:t xml:space="preserve"> his hand on. Furthermore</w:t>
       </w:r>
       <w:r>
         <w:t>,</w:t>
@@ -3167,8 +3752,6 @@
       <w:pPr>
         <w:pStyle w:val="Text"/>
       </w:pPr>
-      <w:bookmarkStart w:id="2" w:name="_GoBack"/>
-      <w:bookmarkEnd w:id="2"/>
     </w:p>
     <w:p>
       <w:pPr>
@@ -3982,6 +4565,7 @@
   <w:style w:type="character" w:default="1" w:styleId="Absatz-Standardschriftart">
     <w:name w:val="Default Paragraph Font"/>
     <w:uiPriority w:val="1"/>
+    <w:semiHidden/>
     <w:unhideWhenUsed/>
   </w:style>
   <w:style w:type="table" w:default="1" w:styleId="NormaleTabelle">
@@ -4758,4 +5342,16 @@
     </a:ext>
   </a:extLst>
 </a:theme>
+</file>
+
+<file path=customXml/item1.xml><?xml version="1.0" encoding="utf-8"?>
+<b:Sources xmlns:b="http://schemas.openxmlformats.org/officeDocument/2006/bibliography" xmlns="http://schemas.openxmlformats.org/officeDocument/2006/bibliography" SelectedStyle="\CHICAGO.XSL" StyleName="Chicago" Version="15"/>
+</file>
+
+<file path=customXml/itemProps1.xml><?xml version="1.0" encoding="utf-8"?>
+<ds:datastoreItem xmlns:ds="http://schemas.openxmlformats.org/officeDocument/2006/customXml" ds:itemID="{4656DA64-6207-4C8B-9B86-BD91FD6257FA}">
+  <ds:schemaRefs>
+    <ds:schemaRef ds:uri="http://schemas.openxmlformats.org/officeDocument/2006/bibliography"/>
+  </ds:schemaRefs>
+</ds:datastoreItem>
 </file>
</xml_diff>